<commit_message>
fixed rhombus and circle - PS
</commit_message>
<xml_diff>
--- a/plots/png/images_document.docx
+++ b/plots/png/images_document.docx
@@ -399,7 +399,7 @@
         <w:pStyle w:val="Heading1"/>
       </w:pPr>
       <w:r>
-        <w:t>PS_random_rhombus</w:t>
+        <w:t>PS_random_circlepiles_distribution</w:t>
       </w:r>
     </w:p>
     <w:p>
@@ -415,11 +415,60 @@
               <a:graphicData uri="http://schemas.openxmlformats.org/drawingml/2006/picture">
                 <pic:pic>
                   <pic:nvPicPr>
+                    <pic:cNvPr id="0" name="PS_random_circlepiles_distribution.png"/>
+                    <pic:cNvPicPr/>
+                  </pic:nvPicPr>
+                  <pic:blipFill>
+                    <a:blip r:embed="rId17"/>
+                    <a:stretch>
+                      <a:fillRect/>
+                    </a:stretch>
+                  </pic:blipFill>
+                  <pic:spPr>
+                    <a:xfrm>
+                      <a:off x="0" y="0"/>
+                      <a:ext cx="5486400" cy="5486400"/>
+                    </a:xfrm>
+                    <a:prstGeom prst="rect"/>
+                  </pic:spPr>
+                </pic:pic>
+              </a:graphicData>
+            </a:graphic>
+          </wp:inline>
+        </w:drawing>
+      </w:r>
+    </w:p>
+    <w:p>
+      <w:r>
+        <w:br w:type="page"/>
+      </w:r>
+    </w:p>
+    <w:p>
+      <w:pPr>
+        <w:pStyle w:val="Heading1"/>
+      </w:pPr>
+      <w:r>
+        <w:t>PS_random_rhombus</w:t>
+      </w:r>
+    </w:p>
+    <w:p>
+      <w:r>
+        <w:drawing>
+          <wp:inline xmlns:a="http://schemas.openxmlformats.org/drawingml/2006/main" xmlns:pic="http://schemas.openxmlformats.org/drawingml/2006/picture">
+            <wp:extent cx="5486400" cy="5486400"/>
+            <wp:docPr id="10" name="Picture 10"/>
+            <wp:cNvGraphicFramePr>
+              <a:graphicFrameLocks noChangeAspect="1"/>
+            </wp:cNvGraphicFramePr>
+            <a:graphic>
+              <a:graphicData uri="http://schemas.openxmlformats.org/drawingml/2006/picture">
+                <pic:pic>
+                  <pic:nvPicPr>
                     <pic:cNvPr id="0" name="PS_random_rhombus.png"/>
                     <pic:cNvPicPr/>
                   </pic:nvPicPr>
                   <pic:blipFill>
-                    <a:blip r:embed="rId17"/>
+                    <a:blip r:embed="rId18"/>
                     <a:stretch>
                       <a:fillRect/>
                     </a:stretch>
@@ -456,7 +505,7 @@
         <w:drawing>
           <wp:inline xmlns:a="http://schemas.openxmlformats.org/drawingml/2006/main" xmlns:pic="http://schemas.openxmlformats.org/drawingml/2006/picture">
             <wp:extent cx="5486400" cy="5486400"/>
-            <wp:docPr id="10" name="Picture 10"/>
+            <wp:docPr id="11" name="Picture 11"/>
             <wp:cNvGraphicFramePr>
               <a:graphicFrameLocks noChangeAspect="1"/>
             </wp:cNvGraphicFramePr>
@@ -468,7 +517,7 @@
                     <pic:cNvPicPr/>
                   </pic:nvPicPr>
                   <pic:blipFill>
-                    <a:blip r:embed="rId18"/>
+                    <a:blip r:embed="rId19"/>
                     <a:stretch>
                       <a:fillRect/>
                     </a:stretch>
@@ -505,7 +554,7 @@
         <w:drawing>
           <wp:inline xmlns:a="http://schemas.openxmlformats.org/drawingml/2006/main" xmlns:pic="http://schemas.openxmlformats.org/drawingml/2006/picture">
             <wp:extent cx="5486400" cy="5486400"/>
-            <wp:docPr id="11" name="Picture 11"/>
+            <wp:docPr id="12" name="Picture 12"/>
             <wp:cNvGraphicFramePr>
               <a:graphicFrameLocks noChangeAspect="1"/>
             </wp:cNvGraphicFramePr>
@@ -517,7 +566,7 @@
                     <pic:cNvPicPr/>
                   </pic:nvPicPr>
                   <pic:blipFill>
-                    <a:blip r:embed="rId19"/>
+                    <a:blip r:embed="rId20"/>
                     <a:stretch>
                       <a:fillRect/>
                     </a:stretch>
@@ -554,7 +603,7 @@
         <w:drawing>
           <wp:inline xmlns:a="http://schemas.openxmlformats.org/drawingml/2006/main" xmlns:pic="http://schemas.openxmlformats.org/drawingml/2006/picture">
             <wp:extent cx="5486400" cy="5486400"/>
-            <wp:docPr id="12" name="Picture 12"/>
+            <wp:docPr id="13" name="Picture 13"/>
             <wp:cNvGraphicFramePr>
               <a:graphicFrameLocks noChangeAspect="1"/>
             </wp:cNvGraphicFramePr>
@@ -566,7 +615,7 @@
                     <pic:cNvPicPr/>
                   </pic:nvPicPr>
                   <pic:blipFill>
-                    <a:blip r:embed="rId20"/>
+                    <a:blip r:embed="rId21"/>
                     <a:stretch>
                       <a:fillRect/>
                     </a:stretch>
@@ -603,7 +652,7 @@
         <w:drawing>
           <wp:inline xmlns:a="http://schemas.openxmlformats.org/drawingml/2006/main" xmlns:pic="http://schemas.openxmlformats.org/drawingml/2006/picture">
             <wp:extent cx="5486400" cy="5486400"/>
-            <wp:docPr id="13" name="Picture 13"/>
+            <wp:docPr id="14" name="Picture 14"/>
             <wp:cNvGraphicFramePr>
               <a:graphicFrameLocks noChangeAspect="1"/>
             </wp:cNvGraphicFramePr>
@@ -615,7 +664,7 @@
                     <pic:cNvPicPr/>
                   </pic:nvPicPr>
                   <pic:blipFill>
-                    <a:blip r:embed="rId21"/>
+                    <a:blip r:embed="rId22"/>
                     <a:stretch>
                       <a:fillRect/>
                     </a:stretch>
@@ -652,7 +701,7 @@
         <w:drawing>
           <wp:inline xmlns:a="http://schemas.openxmlformats.org/drawingml/2006/main" xmlns:pic="http://schemas.openxmlformats.org/drawingml/2006/picture">
             <wp:extent cx="5486400" cy="5486400"/>
-            <wp:docPr id="14" name="Picture 14"/>
+            <wp:docPr id="15" name="Picture 15"/>
             <wp:cNvGraphicFramePr>
               <a:graphicFrameLocks noChangeAspect="1"/>
             </wp:cNvGraphicFramePr>
@@ -664,7 +713,7 @@
                     <pic:cNvPicPr/>
                   </pic:nvPicPr>
                   <pic:blipFill>
-                    <a:blip r:embed="rId22"/>
+                    <a:blip r:embed="rId23"/>
                     <a:stretch>
                       <a:fillRect/>
                     </a:stretch>
@@ -701,7 +750,7 @@
         <w:drawing>
           <wp:inline xmlns:a="http://schemas.openxmlformats.org/drawingml/2006/main" xmlns:pic="http://schemas.openxmlformats.org/drawingml/2006/picture">
             <wp:extent cx="5486400" cy="5486400"/>
-            <wp:docPr id="15" name="Picture 15"/>
+            <wp:docPr id="16" name="Picture 16"/>
             <wp:cNvGraphicFramePr>
               <a:graphicFrameLocks noChangeAspect="1"/>
             </wp:cNvGraphicFramePr>
@@ -713,7 +762,7 @@
                     <pic:cNvPicPr/>
                   </pic:nvPicPr>
                   <pic:blipFill>
-                    <a:blip r:embed="rId23"/>
+                    <a:blip r:embed="rId24"/>
                     <a:stretch>
                       <a:fillRect/>
                     </a:stretch>
@@ -750,7 +799,7 @@
         <w:drawing>
           <wp:inline xmlns:a="http://schemas.openxmlformats.org/drawingml/2006/main" xmlns:pic="http://schemas.openxmlformats.org/drawingml/2006/picture">
             <wp:extent cx="5486400" cy="5486400"/>
-            <wp:docPr id="16" name="Picture 16"/>
+            <wp:docPr id="17" name="Picture 17"/>
             <wp:cNvGraphicFramePr>
               <a:graphicFrameLocks noChangeAspect="1"/>
             </wp:cNvGraphicFramePr>
@@ -762,7 +811,7 @@
                     <pic:cNvPicPr/>
                   </pic:nvPicPr>
                   <pic:blipFill>
-                    <a:blip r:embed="rId24"/>
+                    <a:blip r:embed="rId25"/>
                     <a:stretch>
                       <a:fillRect/>
                     </a:stretch>
@@ -799,7 +848,7 @@
         <w:drawing>
           <wp:inline xmlns:a="http://schemas.openxmlformats.org/drawingml/2006/main" xmlns:pic="http://schemas.openxmlformats.org/drawingml/2006/picture">
             <wp:extent cx="5486400" cy="5486400"/>
-            <wp:docPr id="17" name="Picture 17"/>
+            <wp:docPr id="18" name="Picture 18"/>
             <wp:cNvGraphicFramePr>
               <a:graphicFrameLocks noChangeAspect="1"/>
             </wp:cNvGraphicFramePr>
@@ -811,7 +860,7 @@
                     <pic:cNvPicPr/>
                   </pic:nvPicPr>
                   <pic:blipFill>
-                    <a:blip r:embed="rId25"/>
+                    <a:blip r:embed="rId26"/>
                     <a:stretch>
                       <a:fillRect/>
                     </a:stretch>
@@ -848,7 +897,7 @@
         <w:drawing>
           <wp:inline xmlns:a="http://schemas.openxmlformats.org/drawingml/2006/main" xmlns:pic="http://schemas.openxmlformats.org/drawingml/2006/picture">
             <wp:extent cx="5486400" cy="5486400"/>
-            <wp:docPr id="18" name="Picture 18"/>
+            <wp:docPr id="19" name="Picture 19"/>
             <wp:cNvGraphicFramePr>
               <a:graphicFrameLocks noChangeAspect="1"/>
             </wp:cNvGraphicFramePr>
@@ -860,7 +909,7 @@
                     <pic:cNvPicPr/>
                   </pic:nvPicPr>
                   <pic:blipFill>
-                    <a:blip r:embed="rId26"/>
+                    <a:blip r:embed="rId27"/>
                     <a:stretch>
                       <a:fillRect/>
                     </a:stretch>
@@ -897,7 +946,7 @@
         <w:drawing>
           <wp:inline xmlns:a="http://schemas.openxmlformats.org/drawingml/2006/main" xmlns:pic="http://schemas.openxmlformats.org/drawingml/2006/picture">
             <wp:extent cx="5486400" cy="5486400"/>
-            <wp:docPr id="19" name="Picture 19"/>
+            <wp:docPr id="20" name="Picture 20"/>
             <wp:cNvGraphicFramePr>
               <a:graphicFrameLocks noChangeAspect="1"/>
             </wp:cNvGraphicFramePr>
@@ -909,7 +958,7 @@
                     <pic:cNvPicPr/>
                   </pic:nvPicPr>
                   <pic:blipFill>
-                    <a:blip r:embed="rId27"/>
+                    <a:blip r:embed="rId28"/>
                     <a:stretch>
                       <a:fillRect/>
                     </a:stretch>
@@ -946,7 +995,7 @@
         <w:drawing>
           <wp:inline xmlns:a="http://schemas.openxmlformats.org/drawingml/2006/main" xmlns:pic="http://schemas.openxmlformats.org/drawingml/2006/picture">
             <wp:extent cx="5486400" cy="5486400"/>
-            <wp:docPr id="20" name="Picture 20"/>
+            <wp:docPr id="21" name="Picture 21"/>
             <wp:cNvGraphicFramePr>
               <a:graphicFrameLocks noChangeAspect="1"/>
             </wp:cNvGraphicFramePr>
@@ -958,7 +1007,7 @@
                     <pic:cNvPicPr/>
                   </pic:nvPicPr>
                   <pic:blipFill>
-                    <a:blip r:embed="rId28"/>
+                    <a:blip r:embed="rId29"/>
                     <a:stretch>
                       <a:fillRect/>
                     </a:stretch>
@@ -995,7 +1044,7 @@
         <w:drawing>
           <wp:inline xmlns:a="http://schemas.openxmlformats.org/drawingml/2006/main" xmlns:pic="http://schemas.openxmlformats.org/drawingml/2006/picture">
             <wp:extent cx="5486400" cy="5486400"/>
-            <wp:docPr id="21" name="Picture 21"/>
+            <wp:docPr id="22" name="Picture 22"/>
             <wp:cNvGraphicFramePr>
               <a:graphicFrameLocks noChangeAspect="1"/>
             </wp:cNvGraphicFramePr>
@@ -1007,7 +1056,7 @@
                     <pic:cNvPicPr/>
                   </pic:nvPicPr>
                   <pic:blipFill>
-                    <a:blip r:embed="rId29"/>
+                    <a:blip r:embed="rId30"/>
                     <a:stretch>
                       <a:fillRect/>
                     </a:stretch>
@@ -1044,7 +1093,7 @@
         <w:drawing>
           <wp:inline xmlns:a="http://schemas.openxmlformats.org/drawingml/2006/main" xmlns:pic="http://schemas.openxmlformats.org/drawingml/2006/picture">
             <wp:extent cx="5486400" cy="5486400"/>
-            <wp:docPr id="22" name="Picture 22"/>
+            <wp:docPr id="23" name="Picture 23"/>
             <wp:cNvGraphicFramePr>
               <a:graphicFrameLocks noChangeAspect="1"/>
             </wp:cNvGraphicFramePr>
@@ -1056,7 +1105,7 @@
                     <pic:cNvPicPr/>
                   </pic:nvPicPr>
                   <pic:blipFill>
-                    <a:blip r:embed="rId30"/>
+                    <a:blip r:embed="rId31"/>
                     <a:stretch>
                       <a:fillRect/>
                     </a:stretch>

</xml_diff>

<commit_message>
arrange code and PS plots
</commit_message>
<xml_diff>
--- a/plots/png/images_document.docx
+++ b/plots/png/images_document.docx
@@ -301,7 +301,7 @@
         <w:pStyle w:val="Heading1"/>
       </w:pPr>
       <w:r>
-        <w:t>PS_piles_distribution</w:t>
+        <w:t>PS_random_circle</w:t>
       </w:r>
     </w:p>
     <w:p>
@@ -317,7 +317,7 @@
               <a:graphicData uri="http://schemas.openxmlformats.org/drawingml/2006/picture">
                 <pic:pic>
                   <pic:nvPicPr>
-                    <pic:cNvPr id="0" name="PS_piles_distribution.png"/>
+                    <pic:cNvPr id="0" name="PS_random_circle.png"/>
                     <pic:cNvPicPr/>
                   </pic:nvPicPr>
                   <pic:blipFill>
@@ -350,7 +350,7 @@
         <w:pStyle w:val="Heading1"/>
       </w:pPr>
       <w:r>
-        <w:t>PS_random_circle</w:t>
+        <w:t>PS_random_circle_piles_distribution</w:t>
       </w:r>
     </w:p>
     <w:p>
@@ -366,60 +366,11 @@
               <a:graphicData uri="http://schemas.openxmlformats.org/drawingml/2006/picture">
                 <pic:pic>
                   <pic:nvPicPr>
-                    <pic:cNvPr id="0" name="PS_random_circle.png"/>
+                    <pic:cNvPr id="0" name="PS_random_circle_piles_distribution.png"/>
                     <pic:cNvPicPr/>
                   </pic:nvPicPr>
                   <pic:blipFill>
                     <a:blip r:embed="rId16"/>
-                    <a:stretch>
-                      <a:fillRect/>
-                    </a:stretch>
-                  </pic:blipFill>
-                  <pic:spPr>
-                    <a:xfrm>
-                      <a:off x="0" y="0"/>
-                      <a:ext cx="5486400" cy="5486400"/>
-                    </a:xfrm>
-                    <a:prstGeom prst="rect"/>
-                  </pic:spPr>
-                </pic:pic>
-              </a:graphicData>
-            </a:graphic>
-          </wp:inline>
-        </w:drawing>
-      </w:r>
-    </w:p>
-    <w:p>
-      <w:r>
-        <w:br w:type="page"/>
-      </w:r>
-    </w:p>
-    <w:p>
-      <w:pPr>
-        <w:pStyle w:val="Heading1"/>
-      </w:pPr>
-      <w:r>
-        <w:t>PS_random_circlepiles_distribution</w:t>
-      </w:r>
-    </w:p>
-    <w:p>
-      <w:r>
-        <w:drawing>
-          <wp:inline xmlns:a="http://schemas.openxmlformats.org/drawingml/2006/main" xmlns:pic="http://schemas.openxmlformats.org/drawingml/2006/picture">
-            <wp:extent cx="5486400" cy="5486400"/>
-            <wp:docPr id="9" name="Picture 9"/>
-            <wp:cNvGraphicFramePr>
-              <a:graphicFrameLocks noChangeAspect="1"/>
-            </wp:cNvGraphicFramePr>
-            <a:graphic>
-              <a:graphicData uri="http://schemas.openxmlformats.org/drawingml/2006/picture">
-                <pic:pic>
-                  <pic:nvPicPr>
-                    <pic:cNvPr id="0" name="PS_random_circlepiles_distribution.png"/>
-                    <pic:cNvPicPr/>
-                  </pic:nvPicPr>
-                  <pic:blipFill>
-                    <a:blip r:embed="rId17"/>
                     <a:stretch>
                       <a:fillRect/>
                     </a:stretch>
@@ -456,7 +407,7 @@
         <w:drawing>
           <wp:inline xmlns:a="http://schemas.openxmlformats.org/drawingml/2006/main" xmlns:pic="http://schemas.openxmlformats.org/drawingml/2006/picture">
             <wp:extent cx="5486400" cy="5486400"/>
-            <wp:docPr id="10" name="Picture 10"/>
+            <wp:docPr id="9" name="Picture 9"/>
             <wp:cNvGraphicFramePr>
               <a:graphicFrameLocks noChangeAspect="1"/>
             </wp:cNvGraphicFramePr>
@@ -468,7 +419,7 @@
                     <pic:cNvPicPr/>
                   </pic:nvPicPr>
                   <pic:blipFill>
-                    <a:blip r:embed="rId18"/>
+                    <a:blip r:embed="rId17"/>
                     <a:stretch>
                       <a:fillRect/>
                     </a:stretch>
@@ -497,7 +448,7 @@
         <w:pStyle w:val="Heading1"/>
       </w:pPr>
       <w:r>
-        <w:t>PS_random_rhombuspiles_distribution</w:t>
+        <w:t>PS_random_rhombus_piles_distribution</w:t>
       </w:r>
     </w:p>
     <w:p>
@@ -505,7 +456,7 @@
         <w:drawing>
           <wp:inline xmlns:a="http://schemas.openxmlformats.org/drawingml/2006/main" xmlns:pic="http://schemas.openxmlformats.org/drawingml/2006/picture">
             <wp:extent cx="5486400" cy="5486400"/>
-            <wp:docPr id="11" name="Picture 11"/>
+            <wp:docPr id="10" name="Picture 10"/>
             <wp:cNvGraphicFramePr>
               <a:graphicFrameLocks noChangeAspect="1"/>
             </wp:cNvGraphicFramePr>
@@ -513,11 +464,11 @@
               <a:graphicData uri="http://schemas.openxmlformats.org/drawingml/2006/picture">
                 <pic:pic>
                   <pic:nvPicPr>
-                    <pic:cNvPr id="0" name="PS_random_rhombuspiles_distribution.png"/>
+                    <pic:cNvPr id="0" name="PS_random_rhombus_piles_distribution.png"/>
                     <pic:cNvPicPr/>
                   </pic:nvPicPr>
                   <pic:blipFill>
-                    <a:blip r:embed="rId19"/>
+                    <a:blip r:embed="rId18"/>
                     <a:stretch>
                       <a:fillRect/>
                     </a:stretch>
@@ -554,7 +505,7 @@
         <w:drawing>
           <wp:inline xmlns:a="http://schemas.openxmlformats.org/drawingml/2006/main" xmlns:pic="http://schemas.openxmlformats.org/drawingml/2006/picture">
             <wp:extent cx="5486400" cy="5486400"/>
-            <wp:docPr id="12" name="Picture 12"/>
+            <wp:docPr id="11" name="Picture 11"/>
             <wp:cNvGraphicFramePr>
               <a:graphicFrameLocks noChangeAspect="1"/>
             </wp:cNvGraphicFramePr>
@@ -566,7 +517,7 @@
                     <pic:cNvPicPr/>
                   </pic:nvPicPr>
                   <pic:blipFill>
-                    <a:blip r:embed="rId20"/>
+                    <a:blip r:embed="rId19"/>
                     <a:stretch>
                       <a:fillRect/>
                     </a:stretch>
@@ -595,7 +546,7 @@
         <w:pStyle w:val="Heading1"/>
       </w:pPr>
       <w:r>
-        <w:t>PS_random_squarepiles_distribution</w:t>
+        <w:t>PS_random_square_piles_distribution</w:t>
       </w:r>
     </w:p>
     <w:p>
@@ -603,7 +554,7 @@
         <w:drawing>
           <wp:inline xmlns:a="http://schemas.openxmlformats.org/drawingml/2006/main" xmlns:pic="http://schemas.openxmlformats.org/drawingml/2006/picture">
             <wp:extent cx="5486400" cy="5486400"/>
-            <wp:docPr id="13" name="Picture 13"/>
+            <wp:docPr id="12" name="Picture 12"/>
             <wp:cNvGraphicFramePr>
               <a:graphicFrameLocks noChangeAspect="1"/>
             </wp:cNvGraphicFramePr>
@@ -611,11 +562,11 @@
               <a:graphicData uri="http://schemas.openxmlformats.org/drawingml/2006/picture">
                 <pic:pic>
                   <pic:nvPicPr>
-                    <pic:cNvPr id="0" name="PS_random_squarepiles_distribution.png"/>
+                    <pic:cNvPr id="0" name="PS_random_square_piles_distribution.png"/>
                     <pic:cNvPicPr/>
                   </pic:nvPicPr>
                   <pic:blipFill>
-                    <a:blip r:embed="rId21"/>
+                    <a:blip r:embed="rId20"/>
                     <a:stretch>
                       <a:fillRect/>
                     </a:stretch>
@@ -652,6 +603,55 @@
         <w:drawing>
           <wp:inline xmlns:a="http://schemas.openxmlformats.org/drawingml/2006/main" xmlns:pic="http://schemas.openxmlformats.org/drawingml/2006/picture">
             <wp:extent cx="5486400" cy="5486400"/>
+            <wp:docPr id="13" name="Picture 13"/>
+            <wp:cNvGraphicFramePr>
+              <a:graphicFrameLocks noChangeAspect="1"/>
+            </wp:cNvGraphicFramePr>
+            <a:graphic>
+              <a:graphicData uri="http://schemas.openxmlformats.org/drawingml/2006/picture">
+                <pic:pic>
+                  <pic:nvPicPr>
+                    <pic:cNvPr id="0" name="PS_real_students.png"/>
+                    <pic:cNvPicPr/>
+                  </pic:nvPicPr>
+                  <pic:blipFill>
+                    <a:blip r:embed="rId21"/>
+                    <a:stretch>
+                      <a:fillRect/>
+                    </a:stretch>
+                  </pic:blipFill>
+                  <pic:spPr>
+                    <a:xfrm>
+                      <a:off x="0" y="0"/>
+                      <a:ext cx="5486400" cy="5486400"/>
+                    </a:xfrm>
+                    <a:prstGeom prst="rect"/>
+                  </pic:spPr>
+                </pic:pic>
+              </a:graphicData>
+            </a:graphic>
+          </wp:inline>
+        </w:drawing>
+      </w:r>
+    </w:p>
+    <w:p>
+      <w:r>
+        <w:br w:type="page"/>
+      </w:r>
+    </w:p>
+    <w:p>
+      <w:pPr>
+        <w:pStyle w:val="Heading1"/>
+      </w:pPr>
+      <w:r>
+        <w:t>PS_real_students_piles_distribution</w:t>
+      </w:r>
+    </w:p>
+    <w:p>
+      <w:r>
+        <w:drawing>
+          <wp:inline xmlns:a="http://schemas.openxmlformats.org/drawingml/2006/main" xmlns:pic="http://schemas.openxmlformats.org/drawingml/2006/picture">
+            <wp:extent cx="5486400" cy="5486400"/>
             <wp:docPr id="14" name="Picture 14"/>
             <wp:cNvGraphicFramePr>
               <a:graphicFrameLocks noChangeAspect="1"/>
@@ -660,7 +660,7 @@
               <a:graphicData uri="http://schemas.openxmlformats.org/drawingml/2006/picture">
                 <pic:pic>
                   <pic:nvPicPr>
-                    <pic:cNvPr id="0" name="PS_real_students.png"/>
+                    <pic:cNvPr id="0" name="PS_real_students_piles_distribution.png"/>
                     <pic:cNvPicPr/>
                   </pic:nvPicPr>
                   <pic:blipFill>

</xml_diff>